<commit_message>
Update: Se Modifica Manual
</commit_message>
<xml_diff>
--- a/4- Evaluación/03 - Manuales/01- Manual_Usuario.docx
+++ b/4- Evaluación/03 - Manuales/01- Manual_Usuario.docx
@@ -1,6 +1,6 @@
 
 <file path=word/document.xml><?xml version="1.0" encoding="utf-8"?>
-<w:document xmlns:wpc="http://schemas.microsoft.com/office/word/2010/wordprocessingCanvas" xmlns:cx="http://schemas.microsoft.com/office/drawing/2014/chartex" xmlns:cx1="http://schemas.microsoft.com/office/drawing/2015/9/8/chartex" xmlns:cx2="http://schemas.microsoft.com/office/drawing/2015/10/21/chartex" xmlns:cx3="http://schemas.microsoft.com/office/drawing/2016/5/9/chartex" xmlns:cx4="http://schemas.microsoft.com/office/drawing/2016/5/10/chartex" xmlns:cx5="http://schemas.microsoft.com/office/drawing/2016/5/11/chartex" xmlns:cx6="http://schemas.microsoft.com/office/drawing/2016/5/12/chartex" xmlns:cx7="http://schemas.microsoft.com/office/drawing/2016/5/13/chartex" xmlns:cx8="http://schemas.microsoft.com/office/drawing/2016/5/14/chartex" xmlns:mc="http://schemas.openxmlformats.org/markup-compatibility/2006" xmlns:aink="http://schemas.microsoft.com/office/drawing/2016/ink" xmlns:am3d="http://schemas.microsoft.com/office/drawing/2017/model3d" xmlns:o="urn:schemas-microsoft-com:office:office" xmlns:r="http://schemas.openxmlformats.org/officeDocument/2006/relationships" xmlns:m="http://schemas.openxmlformats.org/officeDocument/2006/math" xmlns:v="urn:schemas-microsoft-com:vml" xmlns:wp14="http://schemas.microsoft.com/office/word/2010/wordprocessingDrawing" xmlns:wp="http://schemas.openxmlformats.org/drawingml/2006/wordprocessingDrawing" xmlns:w10="urn:schemas-microsoft-com:office:word" xmlns:w="http://schemas.openxmlformats.org/wordprocessingml/2006/main" xmlns:w14="http://schemas.microsoft.com/office/word/2010/wordml" xmlns:w15="http://schemas.microsoft.com/office/word/2012/wordml" xmlns:w16cid="http://schemas.microsoft.com/office/word/2016/wordml/cid" xmlns:w16se="http://schemas.microsoft.com/office/word/2015/wordml/symex" xmlns:wpg="http://schemas.microsoft.com/office/word/2010/wordprocessingGroup" xmlns:wpi="http://schemas.microsoft.com/office/word/2010/wordprocessingInk" xmlns:wne="http://schemas.microsoft.com/office/word/2006/wordml" xmlns:wps="http://schemas.microsoft.com/office/word/2010/wordprocessingShape" mc:Ignorable="w14 w15 w16se w16cid wp14">
+<w:document xmlns:wpc="http://schemas.microsoft.com/office/word/2010/wordprocessingCanvas" xmlns:cx="http://schemas.microsoft.com/office/drawing/2014/chartex" xmlns:cx1="http://schemas.microsoft.com/office/drawing/2015/9/8/chartex" xmlns:cx2="http://schemas.microsoft.com/office/drawing/2015/10/21/chartex" xmlns:cx3="http://schemas.microsoft.com/office/drawing/2016/5/9/chartex" xmlns:cx4="http://schemas.microsoft.com/office/drawing/2016/5/10/chartex" xmlns:cx5="http://schemas.microsoft.com/office/drawing/2016/5/11/chartex" xmlns:cx6="http://schemas.microsoft.com/office/drawing/2016/5/12/chartex" xmlns:cx7="http://schemas.microsoft.com/office/drawing/2016/5/13/chartex" xmlns:cx8="http://schemas.microsoft.com/office/drawing/2016/5/14/chartex" xmlns:mc="http://schemas.openxmlformats.org/markup-compatibility/2006" xmlns:aink="http://schemas.microsoft.com/office/drawing/2016/ink" xmlns:am3d="http://schemas.microsoft.com/office/drawing/2017/model3d" xmlns:o="urn:schemas-microsoft-com:office:office" xmlns:r="http://schemas.openxmlformats.org/officeDocument/2006/relationships" xmlns:m="http://schemas.openxmlformats.org/officeDocument/2006/math" xmlns:v="urn:schemas-microsoft-com:vml" xmlns:wp14="http://schemas.microsoft.com/office/word/2010/wordprocessingDrawing" xmlns:wp="http://schemas.openxmlformats.org/drawingml/2006/wordprocessingDrawing" xmlns:w10="urn:schemas-microsoft-com:office:word" xmlns:w="http://schemas.openxmlformats.org/wordprocessingml/2006/main" xmlns:w14="http://schemas.microsoft.com/office/word/2010/wordml" xmlns:w15="http://schemas.microsoft.com/office/word/2012/wordml" xmlns:w16cex="http://schemas.microsoft.com/office/word/2018/wordml/cex" xmlns:w16cid="http://schemas.microsoft.com/office/word/2016/wordml/cid" xmlns:w16="http://schemas.microsoft.com/office/word/2018/wordml" xmlns:w16se="http://schemas.microsoft.com/office/word/2015/wordml/symex" xmlns:wpg="http://schemas.microsoft.com/office/word/2010/wordprocessingGroup" xmlns:wpi="http://schemas.microsoft.com/office/word/2010/wordprocessingInk" xmlns:wne="http://schemas.microsoft.com/office/word/2006/wordml" xmlns:wps="http://schemas.microsoft.com/office/word/2010/wordprocessingShape" mc:Ignorable="w14 w15 w16se w16cid w16 w16cex wp14">
   <w:body>
     <w:tbl>
       <w:tblPr>
@@ -1035,34 +1035,13 @@
     <w:p>
       <w:pPr>
         <w:pStyle w:val="Firma"/>
+        <w:ind w:left="0"/>
         <w:rPr>
           <w:color w:val="000000" w:themeColor="text1"/>
         </w:rPr>
       </w:pPr>
-    </w:p>
-    <w:p>
-      <w:pPr>
-        <w:pStyle w:val="Firma"/>
-        <w:rPr>
-          <w:color w:val="000000" w:themeColor="text1"/>
-        </w:rPr>
-      </w:pPr>
-    </w:p>
-    <w:p>
-      <w:pPr>
-        <w:pStyle w:val="Firma"/>
-        <w:rPr>
-          <w:color w:val="000000" w:themeColor="text1"/>
-        </w:rPr>
-      </w:pPr>
-    </w:p>
-    <w:p>
-      <w:pPr>
-        <w:pStyle w:val="Firma"/>
-        <w:rPr>
-          <w:color w:val="000000" w:themeColor="text1"/>
-        </w:rPr>
-      </w:pPr>
+      <w:bookmarkStart w:id="0" w:name="_GoBack"/>
+      <w:bookmarkEnd w:id="0"/>
     </w:p>
     <w:p>
       <w:pPr>
@@ -1404,14 +1383,7 @@
           <w:rFonts w:ascii="Times New Roman" w:hAnsi="Times New Roman" w:cs="Times New Roman"/>
           <w:szCs w:val="24"/>
         </w:rPr>
-        <w:t>-------</w:t>
-      </w:r>
-      <w:r>
-        <w:rPr>
-          <w:rFonts w:ascii="Times New Roman" w:hAnsi="Times New Roman" w:cs="Times New Roman"/>
-          <w:szCs w:val="24"/>
-        </w:rPr>
-        <w:t>-</w:t>
+        <w:t>--------</w:t>
       </w:r>
       <w:r>
         <w:rPr>
@@ -1607,7 +1579,6 @@
           <w:sz w:val="26"/>
           <w:szCs w:val="26"/>
         </w:rPr>
-        <w:lastRenderedPageBreak/>
         <w:drawing>
           <wp:anchor distT="0" distB="0" distL="114300" distR="114300" simplePos="0" relativeHeight="251667456" behindDoc="0" locked="0" layoutInCell="1" allowOverlap="1" wp14:anchorId="25EB153C" wp14:editId="469A69E0">
             <wp:simplePos x="0" y="0"/>
@@ -1758,8 +1729,6 @@
         </w:rPr>
         <w:t>11</w:t>
       </w:r>
-      <w:bookmarkStart w:id="0" w:name="_GoBack"/>
-      <w:bookmarkEnd w:id="0"/>
     </w:p>
     <w:p>
       <w:pPr>
@@ -1971,21 +1940,7 @@
           <w:rFonts w:ascii="Times New Roman" w:hAnsi="Times New Roman" w:cs="Times New Roman"/>
           <w:szCs w:val="24"/>
         </w:rPr>
-        <w:t>Buscar -------------------------------------------------------------------------------------------------</w:t>
-      </w:r>
-      <w:r>
-        <w:rPr>
-          <w:rFonts w:ascii="Times New Roman" w:hAnsi="Times New Roman" w:cs="Times New Roman"/>
-          <w:szCs w:val="24"/>
-        </w:rPr>
-        <w:t>--</w:t>
-      </w:r>
-      <w:r>
-        <w:rPr>
-          <w:rFonts w:ascii="Times New Roman" w:hAnsi="Times New Roman" w:cs="Times New Roman"/>
-          <w:szCs w:val="24"/>
-        </w:rPr>
-        <w:t>Pag19</w:t>
+        <w:t>Buscar ---------------------------------------------------------------------------------------------------Pag19</w:t>
       </w:r>
     </w:p>
     <w:p>
@@ -2005,21 +1960,7 @@
           <w:rFonts w:ascii="Times New Roman" w:hAnsi="Times New Roman" w:cs="Times New Roman"/>
           <w:szCs w:val="24"/>
         </w:rPr>
-        <w:t>Juegos --------------------------------------------------------------------------------------------------</w:t>
-      </w:r>
-      <w:r>
-        <w:rPr>
-          <w:rFonts w:ascii="Times New Roman" w:hAnsi="Times New Roman" w:cs="Times New Roman"/>
-          <w:szCs w:val="24"/>
-        </w:rPr>
-        <w:t>-</w:t>
-      </w:r>
-      <w:r>
-        <w:rPr>
-          <w:rFonts w:ascii="Times New Roman" w:hAnsi="Times New Roman" w:cs="Times New Roman"/>
-          <w:szCs w:val="24"/>
-        </w:rPr>
-        <w:t>Pag19</w:t>
+        <w:t>Juegos ---------------------------------------------------------------------------------------------------Pag19</w:t>
       </w:r>
     </w:p>
     <w:p>
@@ -2035,21 +1976,7 @@
           <w:rFonts w:ascii="Times New Roman" w:hAnsi="Times New Roman" w:cs="Times New Roman"/>
           <w:szCs w:val="24"/>
         </w:rPr>
-        <w:t>Categorías ---------------------------------------------------------------------------------------------</w:t>
-      </w:r>
-      <w:r>
-        <w:rPr>
-          <w:rFonts w:ascii="Times New Roman" w:hAnsi="Times New Roman" w:cs="Times New Roman"/>
-          <w:szCs w:val="24"/>
-        </w:rPr>
-        <w:t>-</w:t>
-      </w:r>
-      <w:r>
-        <w:rPr>
-          <w:rFonts w:ascii="Times New Roman" w:hAnsi="Times New Roman" w:cs="Times New Roman"/>
-          <w:szCs w:val="24"/>
-        </w:rPr>
-        <w:t>Pag20</w:t>
+        <w:t>Categorías ----------------------------------------------------------------------------------------------Pag20</w:t>
       </w:r>
     </w:p>
     <w:p>
@@ -2068,21 +1995,7 @@
           <w:rFonts w:ascii="Times New Roman" w:hAnsi="Times New Roman" w:cs="Times New Roman"/>
           <w:szCs w:val="24"/>
         </w:rPr>
-        <w:t>Cerrar sesión ------------------------------------------------------------------------------------------</w:t>
-      </w:r>
-      <w:r>
-        <w:rPr>
-          <w:rFonts w:ascii="Times New Roman" w:hAnsi="Times New Roman" w:cs="Times New Roman"/>
-          <w:szCs w:val="24"/>
-        </w:rPr>
-        <w:t>-</w:t>
-      </w:r>
-      <w:r>
-        <w:rPr>
-          <w:rFonts w:ascii="Times New Roman" w:hAnsi="Times New Roman" w:cs="Times New Roman"/>
-          <w:szCs w:val="24"/>
-        </w:rPr>
-        <w:t>Pag20</w:t>
+        <w:t>Cerrar sesión -------------------------------------------------------------------------------------------Pag20</w:t>
       </w:r>
     </w:p>
     <w:p>
@@ -2101,21 +2014,7 @@
           <w:rFonts w:ascii="Times New Roman" w:hAnsi="Times New Roman" w:cs="Times New Roman"/>
           <w:szCs w:val="24"/>
         </w:rPr>
-        <w:t>Botones ------------------------------------------------------------------------------------------------</w:t>
-      </w:r>
-      <w:r>
-        <w:rPr>
-          <w:rFonts w:ascii="Times New Roman" w:hAnsi="Times New Roman" w:cs="Times New Roman"/>
-          <w:szCs w:val="24"/>
-        </w:rPr>
-        <w:t>-</w:t>
-      </w:r>
-      <w:r>
-        <w:rPr>
-          <w:rFonts w:ascii="Times New Roman" w:hAnsi="Times New Roman" w:cs="Times New Roman"/>
-          <w:szCs w:val="24"/>
-        </w:rPr>
-        <w:t>Pag20</w:t>
+        <w:t>Botones -------------------------------------------------------------------------------------------------Pag20</w:t>
       </w:r>
     </w:p>
     <w:p>
@@ -2161,7 +2060,6 @@
           <w:sz w:val="26"/>
           <w:szCs w:val="26"/>
         </w:rPr>
-        <w:lastRenderedPageBreak/>
         <w:drawing>
           <wp:anchor distT="0" distB="0" distL="114300" distR="114300" simplePos="0" relativeHeight="251675648" behindDoc="0" locked="0" layoutInCell="1" allowOverlap="1" wp14:anchorId="580B0820" wp14:editId="3A439B1A">
             <wp:simplePos x="0" y="0"/>
@@ -2769,25 +2667,7 @@
                 <w:sz w:val="24"/>
                 <w:szCs w:val="24"/>
               </w:rPr>
-              <w:t>Anderso</w:t>
-            </w:r>
-            <w:r>
-              <w:rPr>
-                <w:rFonts w:ascii="Times New Roman" w:hAnsi="Times New Roman" w:cs="Times New Roman"/>
-                <w:color w:val="000000" w:themeColor="text1"/>
-                <w:sz w:val="24"/>
-                <w:szCs w:val="24"/>
-              </w:rPr>
-              <w:t xml:space="preserve">n Quiros, </w:t>
-            </w:r>
-            <w:r>
-              <w:rPr>
-                <w:rFonts w:ascii="Times New Roman" w:hAnsi="Times New Roman" w:cs="Times New Roman"/>
-                <w:color w:val="000000" w:themeColor="text1"/>
-                <w:sz w:val="24"/>
-                <w:szCs w:val="24"/>
-              </w:rPr>
-              <w:t>Angela Rozo</w:t>
+              <w:t>Anderson Quiros, Angela Rozo</w:t>
             </w:r>
           </w:p>
         </w:tc>
@@ -3982,6 +3862,7 @@
           <w:sz w:val="26"/>
           <w:szCs w:val="26"/>
         </w:rPr>
+        <w:lastRenderedPageBreak/>
         <w:drawing>
           <wp:anchor distT="0" distB="0" distL="114300" distR="114300" simplePos="0" relativeHeight="251671552" behindDoc="0" locked="0" layoutInCell="1" allowOverlap="1" wp14:anchorId="341D74B2" wp14:editId="6912A914">
             <wp:simplePos x="0" y="0"/>
@@ -4469,6 +4350,7 @@
           <w:sz w:val="26"/>
           <w:szCs w:val="26"/>
         </w:rPr>
+        <w:lastRenderedPageBreak/>
         <w:drawing>
           <wp:anchor distT="0" distB="0" distL="114300" distR="114300" simplePos="0" relativeHeight="251673600" behindDoc="0" locked="0" layoutInCell="1" allowOverlap="1" wp14:anchorId="7ECAC311" wp14:editId="43AA5D4F">
             <wp:simplePos x="0" y="0"/>
@@ -4800,13 +4682,6 @@
           <w:szCs w:val="26"/>
         </w:rPr>
         <w:tab/>
-      </w:r>
-      <w:r>
-        <w:rPr>
-          <w:rFonts w:ascii="Times New Roman" w:hAnsi="Times New Roman" w:cs="Times New Roman"/>
-          <w:sz w:val="26"/>
-          <w:szCs w:val="26"/>
-        </w:rPr>
         <w:t>Este módulo contiene dos acciones</w:t>
       </w:r>
       <w:r>
@@ -5030,7 +4905,6 @@
         </w:rPr>
       </w:pPr>
       <w:r>
-        <w:lastRenderedPageBreak/>
         <w:tab/>
       </w:r>
     </w:p>
@@ -6026,7 +5900,7 @@
 </file>
 
 <file path=word/endnotes.xml><?xml version="1.0" encoding="utf-8"?>
-<w:endnotes xmlns:wpc="http://schemas.microsoft.com/office/word/2010/wordprocessingCanvas" xmlns:cx="http://schemas.microsoft.com/office/drawing/2014/chartex" xmlns:cx1="http://schemas.microsoft.com/office/drawing/2015/9/8/chartex" xmlns:cx2="http://schemas.microsoft.com/office/drawing/2015/10/21/chartex" xmlns:cx3="http://schemas.microsoft.com/office/drawing/2016/5/9/chartex" xmlns:cx4="http://schemas.microsoft.com/office/drawing/2016/5/10/chartex" xmlns:cx5="http://schemas.microsoft.com/office/drawing/2016/5/11/chartex" xmlns:cx6="http://schemas.microsoft.com/office/drawing/2016/5/12/chartex" xmlns:cx7="http://schemas.microsoft.com/office/drawing/2016/5/13/chartex" xmlns:cx8="http://schemas.microsoft.com/office/drawing/2016/5/14/chartex" xmlns:mc="http://schemas.openxmlformats.org/markup-compatibility/2006" xmlns:aink="http://schemas.microsoft.com/office/drawing/2016/ink" xmlns:am3d="http://schemas.microsoft.com/office/drawing/2017/model3d" xmlns:o="urn:schemas-microsoft-com:office:office" xmlns:r="http://schemas.openxmlformats.org/officeDocument/2006/relationships" xmlns:m="http://schemas.openxmlformats.org/officeDocument/2006/math" xmlns:v="urn:schemas-microsoft-com:vml" xmlns:wp14="http://schemas.microsoft.com/office/word/2010/wordprocessingDrawing" xmlns:wp="http://schemas.openxmlformats.org/drawingml/2006/wordprocessingDrawing" xmlns:w10="urn:schemas-microsoft-com:office:word" xmlns:w="http://schemas.openxmlformats.org/wordprocessingml/2006/main" xmlns:w14="http://schemas.microsoft.com/office/word/2010/wordml" xmlns:w15="http://schemas.microsoft.com/office/word/2012/wordml" xmlns:w16cid="http://schemas.microsoft.com/office/word/2016/wordml/cid" xmlns:w16se="http://schemas.microsoft.com/office/word/2015/wordml/symex" xmlns:wpg="http://schemas.microsoft.com/office/word/2010/wordprocessingGroup" xmlns:wpi="http://schemas.microsoft.com/office/word/2010/wordprocessingInk" xmlns:wne="http://schemas.microsoft.com/office/word/2006/wordml" xmlns:wps="http://schemas.microsoft.com/office/word/2010/wordprocessingShape" mc:Ignorable="w14 w15 w16se w16cid wp14">
+<w:endnotes xmlns:wpc="http://schemas.microsoft.com/office/word/2010/wordprocessingCanvas" xmlns:cx="http://schemas.microsoft.com/office/drawing/2014/chartex" xmlns:cx1="http://schemas.microsoft.com/office/drawing/2015/9/8/chartex" xmlns:cx2="http://schemas.microsoft.com/office/drawing/2015/10/21/chartex" xmlns:cx3="http://schemas.microsoft.com/office/drawing/2016/5/9/chartex" xmlns:cx4="http://schemas.microsoft.com/office/drawing/2016/5/10/chartex" xmlns:cx5="http://schemas.microsoft.com/office/drawing/2016/5/11/chartex" xmlns:cx6="http://schemas.microsoft.com/office/drawing/2016/5/12/chartex" xmlns:cx7="http://schemas.microsoft.com/office/drawing/2016/5/13/chartex" xmlns:cx8="http://schemas.microsoft.com/office/drawing/2016/5/14/chartex" xmlns:mc="http://schemas.openxmlformats.org/markup-compatibility/2006" xmlns:aink="http://schemas.microsoft.com/office/drawing/2016/ink" xmlns:am3d="http://schemas.microsoft.com/office/drawing/2017/model3d" xmlns:o="urn:schemas-microsoft-com:office:office" xmlns:r="http://schemas.openxmlformats.org/officeDocument/2006/relationships" xmlns:m="http://schemas.openxmlformats.org/officeDocument/2006/math" xmlns:v="urn:schemas-microsoft-com:vml" xmlns:wp14="http://schemas.microsoft.com/office/word/2010/wordprocessingDrawing" xmlns:wp="http://schemas.openxmlformats.org/drawingml/2006/wordprocessingDrawing" xmlns:w10="urn:schemas-microsoft-com:office:word" xmlns:w="http://schemas.openxmlformats.org/wordprocessingml/2006/main" xmlns:w14="http://schemas.microsoft.com/office/word/2010/wordml" xmlns:w15="http://schemas.microsoft.com/office/word/2012/wordml" xmlns:w16cex="http://schemas.microsoft.com/office/word/2018/wordml/cex" xmlns:w16cid="http://schemas.microsoft.com/office/word/2016/wordml/cid" xmlns:w16="http://schemas.microsoft.com/office/word/2018/wordml" xmlns:w16se="http://schemas.microsoft.com/office/word/2015/wordml/symex" xmlns:wpg="http://schemas.microsoft.com/office/word/2010/wordprocessingGroup" xmlns:wpi="http://schemas.microsoft.com/office/word/2010/wordprocessingInk" xmlns:wne="http://schemas.microsoft.com/office/word/2006/wordml" xmlns:wps="http://schemas.microsoft.com/office/word/2010/wordprocessingShape" mc:Ignorable="w14 w15 w16se w16cid w16 w16cex wp14">
   <w:endnote w:type="separator" w:id="-1">
     <w:p>
       <w:pPr>
@@ -6051,7 +5925,7 @@
 </file>
 
 <file path=word/footer1.xml><?xml version="1.0" encoding="utf-8"?>
-<w:ftr xmlns:wpc="http://schemas.microsoft.com/office/word/2010/wordprocessingCanvas" xmlns:cx="http://schemas.microsoft.com/office/drawing/2014/chartex" xmlns:cx1="http://schemas.microsoft.com/office/drawing/2015/9/8/chartex" xmlns:cx2="http://schemas.microsoft.com/office/drawing/2015/10/21/chartex" xmlns:cx3="http://schemas.microsoft.com/office/drawing/2016/5/9/chartex" xmlns:cx4="http://schemas.microsoft.com/office/drawing/2016/5/10/chartex" xmlns:cx5="http://schemas.microsoft.com/office/drawing/2016/5/11/chartex" xmlns:cx6="http://schemas.microsoft.com/office/drawing/2016/5/12/chartex" xmlns:cx7="http://schemas.microsoft.com/office/drawing/2016/5/13/chartex" xmlns:cx8="http://schemas.microsoft.com/office/drawing/2016/5/14/chartex" xmlns:mc="http://schemas.openxmlformats.org/markup-compatibility/2006" xmlns:aink="http://schemas.microsoft.com/office/drawing/2016/ink" xmlns:am3d="http://schemas.microsoft.com/office/drawing/2017/model3d" xmlns:o="urn:schemas-microsoft-com:office:office" xmlns:r="http://schemas.openxmlformats.org/officeDocument/2006/relationships" xmlns:m="http://schemas.openxmlformats.org/officeDocument/2006/math" xmlns:v="urn:schemas-microsoft-com:vml" xmlns:wp14="http://schemas.microsoft.com/office/word/2010/wordprocessingDrawing" xmlns:wp="http://schemas.openxmlformats.org/drawingml/2006/wordprocessingDrawing" xmlns:w10="urn:schemas-microsoft-com:office:word" xmlns:w="http://schemas.openxmlformats.org/wordprocessingml/2006/main" xmlns:w14="http://schemas.microsoft.com/office/word/2010/wordml" xmlns:w15="http://schemas.microsoft.com/office/word/2012/wordml" xmlns:w16cid="http://schemas.microsoft.com/office/word/2016/wordml/cid" xmlns:w16se="http://schemas.microsoft.com/office/word/2015/wordml/symex" xmlns:wpg="http://schemas.microsoft.com/office/word/2010/wordprocessingGroup" xmlns:wpi="http://schemas.microsoft.com/office/word/2010/wordprocessingInk" xmlns:wne="http://schemas.microsoft.com/office/word/2006/wordml" xmlns:wps="http://schemas.microsoft.com/office/word/2010/wordprocessingShape" mc:Ignorable="w14 w15 w16se w16cid wp14">
+<w:ftr xmlns:wpc="http://schemas.microsoft.com/office/word/2010/wordprocessingCanvas" xmlns:cx="http://schemas.microsoft.com/office/drawing/2014/chartex" xmlns:cx1="http://schemas.microsoft.com/office/drawing/2015/9/8/chartex" xmlns:cx2="http://schemas.microsoft.com/office/drawing/2015/10/21/chartex" xmlns:cx3="http://schemas.microsoft.com/office/drawing/2016/5/9/chartex" xmlns:cx4="http://schemas.microsoft.com/office/drawing/2016/5/10/chartex" xmlns:cx5="http://schemas.microsoft.com/office/drawing/2016/5/11/chartex" xmlns:cx6="http://schemas.microsoft.com/office/drawing/2016/5/12/chartex" xmlns:cx7="http://schemas.microsoft.com/office/drawing/2016/5/13/chartex" xmlns:cx8="http://schemas.microsoft.com/office/drawing/2016/5/14/chartex" xmlns:mc="http://schemas.openxmlformats.org/markup-compatibility/2006" xmlns:aink="http://schemas.microsoft.com/office/drawing/2016/ink" xmlns:am3d="http://schemas.microsoft.com/office/drawing/2017/model3d" xmlns:o="urn:schemas-microsoft-com:office:office" xmlns:r="http://schemas.openxmlformats.org/officeDocument/2006/relationships" xmlns:m="http://schemas.openxmlformats.org/officeDocument/2006/math" xmlns:v="urn:schemas-microsoft-com:vml" xmlns:wp14="http://schemas.microsoft.com/office/word/2010/wordprocessingDrawing" xmlns:wp="http://schemas.openxmlformats.org/drawingml/2006/wordprocessingDrawing" xmlns:w10="urn:schemas-microsoft-com:office:word" xmlns:w="http://schemas.openxmlformats.org/wordprocessingml/2006/main" xmlns:w14="http://schemas.microsoft.com/office/word/2010/wordml" xmlns:w15="http://schemas.microsoft.com/office/word/2012/wordml" xmlns:w16cex="http://schemas.microsoft.com/office/word/2018/wordml/cex" xmlns:w16cid="http://schemas.microsoft.com/office/word/2016/wordml/cid" xmlns:w16="http://schemas.microsoft.com/office/word/2018/wordml" xmlns:w16se="http://schemas.microsoft.com/office/word/2015/wordml/symex" xmlns:wpg="http://schemas.microsoft.com/office/word/2010/wordprocessingGroup" xmlns:wpi="http://schemas.microsoft.com/office/word/2010/wordprocessingInk" xmlns:wne="http://schemas.microsoft.com/office/word/2006/wordml" xmlns:wps="http://schemas.microsoft.com/office/word/2010/wordprocessingShape" mc:Ignorable="w14 w15 w16se w16cid w16 w16cex wp14">
   <w:sdt>
     <w:sdtPr>
       <w:id w:val="-599715487"/>
@@ -6060,6 +5934,7 @@
         <w:docPartUnique/>
       </w:docPartObj>
     </w:sdtPr>
+    <w:sdtEndPr/>
     <w:sdtContent>
       <w:p>
         <w:pPr>
@@ -6093,7 +5968,7 @@
 </file>
 
 <file path=word/footnotes.xml><?xml version="1.0" encoding="utf-8"?>
-<w:footnotes xmlns:wpc="http://schemas.microsoft.com/office/word/2010/wordprocessingCanvas" xmlns:cx="http://schemas.microsoft.com/office/drawing/2014/chartex" xmlns:cx1="http://schemas.microsoft.com/office/drawing/2015/9/8/chartex" xmlns:cx2="http://schemas.microsoft.com/office/drawing/2015/10/21/chartex" xmlns:cx3="http://schemas.microsoft.com/office/drawing/2016/5/9/chartex" xmlns:cx4="http://schemas.microsoft.com/office/drawing/2016/5/10/chartex" xmlns:cx5="http://schemas.microsoft.com/office/drawing/2016/5/11/chartex" xmlns:cx6="http://schemas.microsoft.com/office/drawing/2016/5/12/chartex" xmlns:cx7="http://schemas.microsoft.com/office/drawing/2016/5/13/chartex" xmlns:cx8="http://schemas.microsoft.com/office/drawing/2016/5/14/chartex" xmlns:mc="http://schemas.openxmlformats.org/markup-compatibility/2006" xmlns:aink="http://schemas.microsoft.com/office/drawing/2016/ink" xmlns:am3d="http://schemas.microsoft.com/office/drawing/2017/model3d" xmlns:o="urn:schemas-microsoft-com:office:office" xmlns:r="http://schemas.openxmlformats.org/officeDocument/2006/relationships" xmlns:m="http://schemas.openxmlformats.org/officeDocument/2006/math" xmlns:v="urn:schemas-microsoft-com:vml" xmlns:wp14="http://schemas.microsoft.com/office/word/2010/wordprocessingDrawing" xmlns:wp="http://schemas.openxmlformats.org/drawingml/2006/wordprocessingDrawing" xmlns:w10="urn:schemas-microsoft-com:office:word" xmlns:w="http://schemas.openxmlformats.org/wordprocessingml/2006/main" xmlns:w14="http://schemas.microsoft.com/office/word/2010/wordml" xmlns:w15="http://schemas.microsoft.com/office/word/2012/wordml" xmlns:w16cid="http://schemas.microsoft.com/office/word/2016/wordml/cid" xmlns:w16se="http://schemas.microsoft.com/office/word/2015/wordml/symex" xmlns:wpg="http://schemas.microsoft.com/office/word/2010/wordprocessingGroup" xmlns:wpi="http://schemas.microsoft.com/office/word/2010/wordprocessingInk" xmlns:wne="http://schemas.microsoft.com/office/word/2006/wordml" xmlns:wps="http://schemas.microsoft.com/office/word/2010/wordprocessingShape" mc:Ignorable="w14 w15 w16se w16cid wp14">
+<w:footnotes xmlns:wpc="http://schemas.microsoft.com/office/word/2010/wordprocessingCanvas" xmlns:cx="http://schemas.microsoft.com/office/drawing/2014/chartex" xmlns:cx1="http://schemas.microsoft.com/office/drawing/2015/9/8/chartex" xmlns:cx2="http://schemas.microsoft.com/office/drawing/2015/10/21/chartex" xmlns:cx3="http://schemas.microsoft.com/office/drawing/2016/5/9/chartex" xmlns:cx4="http://schemas.microsoft.com/office/drawing/2016/5/10/chartex" xmlns:cx5="http://schemas.microsoft.com/office/drawing/2016/5/11/chartex" xmlns:cx6="http://schemas.microsoft.com/office/drawing/2016/5/12/chartex" xmlns:cx7="http://schemas.microsoft.com/office/drawing/2016/5/13/chartex" xmlns:cx8="http://schemas.microsoft.com/office/drawing/2016/5/14/chartex" xmlns:mc="http://schemas.openxmlformats.org/markup-compatibility/2006" xmlns:aink="http://schemas.microsoft.com/office/drawing/2016/ink" xmlns:am3d="http://schemas.microsoft.com/office/drawing/2017/model3d" xmlns:o="urn:schemas-microsoft-com:office:office" xmlns:r="http://schemas.openxmlformats.org/officeDocument/2006/relationships" xmlns:m="http://schemas.openxmlformats.org/officeDocument/2006/math" xmlns:v="urn:schemas-microsoft-com:vml" xmlns:wp14="http://schemas.microsoft.com/office/word/2010/wordprocessingDrawing" xmlns:wp="http://schemas.openxmlformats.org/drawingml/2006/wordprocessingDrawing" xmlns:w10="urn:schemas-microsoft-com:office:word" xmlns:w="http://schemas.openxmlformats.org/wordprocessingml/2006/main" xmlns:w14="http://schemas.microsoft.com/office/word/2010/wordml" xmlns:w15="http://schemas.microsoft.com/office/word/2012/wordml" xmlns:w16cex="http://schemas.microsoft.com/office/word/2018/wordml/cex" xmlns:w16cid="http://schemas.microsoft.com/office/word/2016/wordml/cid" xmlns:w16="http://schemas.microsoft.com/office/word/2018/wordml" xmlns:w16se="http://schemas.microsoft.com/office/word/2015/wordml/symex" xmlns:wpg="http://schemas.microsoft.com/office/word/2010/wordprocessingGroup" xmlns:wpi="http://schemas.microsoft.com/office/word/2010/wordprocessingInk" xmlns:wne="http://schemas.microsoft.com/office/word/2006/wordml" xmlns:wps="http://schemas.microsoft.com/office/word/2010/wordprocessingShape" mc:Ignorable="w14 w15 w16se w16cid w16 w16cex wp14">
   <w:footnote w:type="separator" w:id="-1">
     <w:p>
       <w:pPr>
@@ -6118,7 +5993,7 @@
 </file>
 
 <file path=word/header1.xml><?xml version="1.0" encoding="utf-8"?>
-<w:hdr xmlns:wpc="http://schemas.microsoft.com/office/word/2010/wordprocessingCanvas" xmlns:cx="http://schemas.microsoft.com/office/drawing/2014/chartex" xmlns:cx1="http://schemas.microsoft.com/office/drawing/2015/9/8/chartex" xmlns:cx2="http://schemas.microsoft.com/office/drawing/2015/10/21/chartex" xmlns:cx3="http://schemas.microsoft.com/office/drawing/2016/5/9/chartex" xmlns:cx4="http://schemas.microsoft.com/office/drawing/2016/5/10/chartex" xmlns:cx5="http://schemas.microsoft.com/office/drawing/2016/5/11/chartex" xmlns:cx6="http://schemas.microsoft.com/office/drawing/2016/5/12/chartex" xmlns:cx7="http://schemas.microsoft.com/office/drawing/2016/5/13/chartex" xmlns:cx8="http://schemas.microsoft.com/office/drawing/2016/5/14/chartex" xmlns:mc="http://schemas.openxmlformats.org/markup-compatibility/2006" xmlns:aink="http://schemas.microsoft.com/office/drawing/2016/ink" xmlns:am3d="http://schemas.microsoft.com/office/drawing/2017/model3d" xmlns:o="urn:schemas-microsoft-com:office:office" xmlns:r="http://schemas.openxmlformats.org/officeDocument/2006/relationships" xmlns:m="http://schemas.openxmlformats.org/officeDocument/2006/math" xmlns:v="urn:schemas-microsoft-com:vml" xmlns:wp14="http://schemas.microsoft.com/office/word/2010/wordprocessingDrawing" xmlns:wp="http://schemas.openxmlformats.org/drawingml/2006/wordprocessingDrawing" xmlns:w10="urn:schemas-microsoft-com:office:word" xmlns:w="http://schemas.openxmlformats.org/wordprocessingml/2006/main" xmlns:w14="http://schemas.microsoft.com/office/word/2010/wordml" xmlns:w15="http://schemas.microsoft.com/office/word/2012/wordml" xmlns:w16cid="http://schemas.microsoft.com/office/word/2016/wordml/cid" xmlns:w16se="http://schemas.microsoft.com/office/word/2015/wordml/symex" xmlns:wpg="http://schemas.microsoft.com/office/word/2010/wordprocessingGroup" xmlns:wpi="http://schemas.microsoft.com/office/word/2010/wordprocessingInk" xmlns:wne="http://schemas.microsoft.com/office/word/2006/wordml" xmlns:wps="http://schemas.microsoft.com/office/word/2010/wordprocessingShape" mc:Ignorable="w14 w15 w16se w16cid wp14">
+<w:hdr xmlns:wpc="http://schemas.microsoft.com/office/word/2010/wordprocessingCanvas" xmlns:cx="http://schemas.microsoft.com/office/drawing/2014/chartex" xmlns:cx1="http://schemas.microsoft.com/office/drawing/2015/9/8/chartex" xmlns:cx2="http://schemas.microsoft.com/office/drawing/2015/10/21/chartex" xmlns:cx3="http://schemas.microsoft.com/office/drawing/2016/5/9/chartex" xmlns:cx4="http://schemas.microsoft.com/office/drawing/2016/5/10/chartex" xmlns:cx5="http://schemas.microsoft.com/office/drawing/2016/5/11/chartex" xmlns:cx6="http://schemas.microsoft.com/office/drawing/2016/5/12/chartex" xmlns:cx7="http://schemas.microsoft.com/office/drawing/2016/5/13/chartex" xmlns:cx8="http://schemas.microsoft.com/office/drawing/2016/5/14/chartex" xmlns:mc="http://schemas.openxmlformats.org/markup-compatibility/2006" xmlns:aink="http://schemas.microsoft.com/office/drawing/2016/ink" xmlns:am3d="http://schemas.microsoft.com/office/drawing/2017/model3d" xmlns:o="urn:schemas-microsoft-com:office:office" xmlns:r="http://schemas.openxmlformats.org/officeDocument/2006/relationships" xmlns:m="http://schemas.openxmlformats.org/officeDocument/2006/math" xmlns:v="urn:schemas-microsoft-com:vml" xmlns:wp14="http://schemas.microsoft.com/office/word/2010/wordprocessingDrawing" xmlns:wp="http://schemas.openxmlformats.org/drawingml/2006/wordprocessingDrawing" xmlns:w10="urn:schemas-microsoft-com:office:word" xmlns:w="http://schemas.openxmlformats.org/wordprocessingml/2006/main" xmlns:w14="http://schemas.microsoft.com/office/word/2010/wordml" xmlns:w15="http://schemas.microsoft.com/office/word/2012/wordml" xmlns:w16cex="http://schemas.microsoft.com/office/word/2018/wordml/cex" xmlns:w16cid="http://schemas.microsoft.com/office/word/2016/wordml/cid" xmlns:w16="http://schemas.microsoft.com/office/word/2018/wordml" xmlns:w16se="http://schemas.microsoft.com/office/word/2015/wordml/symex" xmlns:wpg="http://schemas.microsoft.com/office/word/2010/wordprocessingGroup" xmlns:wpi="http://schemas.microsoft.com/office/word/2010/wordprocessingInk" xmlns:wne="http://schemas.microsoft.com/office/word/2006/wordml" xmlns:wps="http://schemas.microsoft.com/office/word/2010/wordprocessingShape" mc:Ignorable="w14 w15 w16se w16cid w16 w16cex wp14">
   <w:p>
     <w:pPr>
       <w:pStyle w:val="Encabezado"/>
@@ -6620,7 +6495,7 @@
 </file>
 
 <file path=word/numbering.xml><?xml version="1.0" encoding="utf-8"?>
-<w:numbering xmlns:wpc="http://schemas.microsoft.com/office/word/2010/wordprocessingCanvas" xmlns:cx="http://schemas.microsoft.com/office/drawing/2014/chartex" xmlns:cx1="http://schemas.microsoft.com/office/drawing/2015/9/8/chartex" xmlns:cx2="http://schemas.microsoft.com/office/drawing/2015/10/21/chartex" xmlns:cx3="http://schemas.microsoft.com/office/drawing/2016/5/9/chartex" xmlns:cx4="http://schemas.microsoft.com/office/drawing/2016/5/10/chartex" xmlns:cx5="http://schemas.microsoft.com/office/drawing/2016/5/11/chartex" xmlns:cx6="http://schemas.microsoft.com/office/drawing/2016/5/12/chartex" xmlns:cx7="http://schemas.microsoft.com/office/drawing/2016/5/13/chartex" xmlns:cx8="http://schemas.microsoft.com/office/drawing/2016/5/14/chartex" xmlns:mc="http://schemas.openxmlformats.org/markup-compatibility/2006" xmlns:aink="http://schemas.microsoft.com/office/drawing/2016/ink" xmlns:am3d="http://schemas.microsoft.com/office/drawing/2017/model3d" xmlns:o="urn:schemas-microsoft-com:office:office" xmlns:r="http://schemas.openxmlformats.org/officeDocument/2006/relationships" xmlns:m="http://schemas.openxmlformats.org/officeDocument/2006/math" xmlns:v="urn:schemas-microsoft-com:vml" xmlns:wp14="http://schemas.microsoft.com/office/word/2010/wordprocessingDrawing" xmlns:wp="http://schemas.openxmlformats.org/drawingml/2006/wordprocessingDrawing" xmlns:w10="urn:schemas-microsoft-com:office:word" xmlns:w="http://schemas.openxmlformats.org/wordprocessingml/2006/main" xmlns:w14="http://schemas.microsoft.com/office/word/2010/wordml" xmlns:w15="http://schemas.microsoft.com/office/word/2012/wordml" xmlns:w16cid="http://schemas.microsoft.com/office/word/2016/wordml/cid" xmlns:w16se="http://schemas.microsoft.com/office/word/2015/wordml/symex" xmlns:wpg="http://schemas.microsoft.com/office/word/2010/wordprocessingGroup" xmlns:wpi="http://schemas.microsoft.com/office/word/2010/wordprocessingInk" xmlns:wne="http://schemas.microsoft.com/office/word/2006/wordml" xmlns:wps="http://schemas.microsoft.com/office/word/2010/wordprocessingShape" mc:Ignorable="w14 w15 w16se w16cid wp14">
+<w:numbering xmlns:wpc="http://schemas.microsoft.com/office/word/2010/wordprocessingCanvas" xmlns:cx="http://schemas.microsoft.com/office/drawing/2014/chartex" xmlns:cx1="http://schemas.microsoft.com/office/drawing/2015/9/8/chartex" xmlns:cx2="http://schemas.microsoft.com/office/drawing/2015/10/21/chartex" xmlns:cx3="http://schemas.microsoft.com/office/drawing/2016/5/9/chartex" xmlns:cx4="http://schemas.microsoft.com/office/drawing/2016/5/10/chartex" xmlns:cx5="http://schemas.microsoft.com/office/drawing/2016/5/11/chartex" xmlns:cx6="http://schemas.microsoft.com/office/drawing/2016/5/12/chartex" xmlns:cx7="http://schemas.microsoft.com/office/drawing/2016/5/13/chartex" xmlns:cx8="http://schemas.microsoft.com/office/drawing/2016/5/14/chartex" xmlns:mc="http://schemas.openxmlformats.org/markup-compatibility/2006" xmlns:aink="http://schemas.microsoft.com/office/drawing/2016/ink" xmlns:am3d="http://schemas.microsoft.com/office/drawing/2017/model3d" xmlns:o="urn:schemas-microsoft-com:office:office" xmlns:r="http://schemas.openxmlformats.org/officeDocument/2006/relationships" xmlns:m="http://schemas.openxmlformats.org/officeDocument/2006/math" xmlns:v="urn:schemas-microsoft-com:vml" xmlns:wp14="http://schemas.microsoft.com/office/word/2010/wordprocessingDrawing" xmlns:wp="http://schemas.openxmlformats.org/drawingml/2006/wordprocessingDrawing" xmlns:w10="urn:schemas-microsoft-com:office:word" xmlns:w="http://schemas.openxmlformats.org/wordprocessingml/2006/main" xmlns:w14="http://schemas.microsoft.com/office/word/2010/wordml" xmlns:w15="http://schemas.microsoft.com/office/word/2012/wordml" xmlns:w16cex="http://schemas.microsoft.com/office/word/2018/wordml/cex" xmlns:w16cid="http://schemas.microsoft.com/office/word/2016/wordml/cid" xmlns:w16="http://schemas.microsoft.com/office/word/2018/wordml" xmlns:w16se="http://schemas.microsoft.com/office/word/2015/wordml/symex" xmlns:wpg="http://schemas.microsoft.com/office/word/2010/wordprocessingGroup" xmlns:wpi="http://schemas.microsoft.com/office/word/2010/wordprocessingInk" xmlns:wne="http://schemas.microsoft.com/office/word/2006/wordml" xmlns:wps="http://schemas.microsoft.com/office/word/2010/wordprocessingShape" mc:Ignorable="w14 w15 w16se w16cid w16 w16cex wp14">
   <w:abstractNum w:abstractNumId="0" w15:restartNumberingAfterBreak="0">
     <w:nsid w:val="0BE452BC"/>
     <w:multiLevelType w:val="hybridMultilevel"/>
@@ -7329,7 +7204,7 @@
 </file>
 
 <file path=word/styles.xml><?xml version="1.0" encoding="utf-8"?>
-<w:styles xmlns:mc="http://schemas.openxmlformats.org/markup-compatibility/2006" xmlns:r="http://schemas.openxmlformats.org/officeDocument/2006/relationships" xmlns:w="http://schemas.openxmlformats.org/wordprocessingml/2006/main" xmlns:w14="http://schemas.microsoft.com/office/word/2010/wordml" xmlns:w15="http://schemas.microsoft.com/office/word/2012/wordml" xmlns:w16cid="http://schemas.microsoft.com/office/word/2016/wordml/cid" xmlns:w16se="http://schemas.microsoft.com/office/word/2015/wordml/symex" mc:Ignorable="w14 w15 w16se w16cid">
+<w:styles xmlns:mc="http://schemas.openxmlformats.org/markup-compatibility/2006" xmlns:r="http://schemas.openxmlformats.org/officeDocument/2006/relationships" xmlns:w="http://schemas.openxmlformats.org/wordprocessingml/2006/main" xmlns:w14="http://schemas.microsoft.com/office/word/2010/wordml" xmlns:w15="http://schemas.microsoft.com/office/word/2012/wordml" xmlns:w16cex="http://schemas.microsoft.com/office/word/2018/wordml/cex" xmlns:w16cid="http://schemas.microsoft.com/office/word/2016/wordml/cid" xmlns:w16="http://schemas.microsoft.com/office/word/2018/wordml" xmlns:w16se="http://schemas.microsoft.com/office/word/2015/wordml/symex" mc:Ignorable="w14 w15 w16se w16cid w16 w16cex">
   <w:docDefaults>
     <w:rPrDefault>
       <w:rPr>
@@ -8550,21 +8425,21 @@
 </file>
 
 <file path=customXml/item1.xml><?xml version="1.0" encoding="utf-8"?>
+<p:properties xmlns:p="http://schemas.microsoft.com/office/2006/metadata/properties" xmlns:xsi="http://www.w3.org/2001/XMLSchema-instance" xmlns:pc="http://schemas.microsoft.com/office/infopath/2007/PartnerControls">
+  <documentManagement>
+    <Status xmlns="71af3243-3dd4-4a8d-8c0d-dd76da1f02a5">Not started</Status>
+    <MediaServiceKeyPoints xmlns="71af3243-3dd4-4a8d-8c0d-dd76da1f02a5" xsi:nil="true"/>
+  </documentManagement>
+</p:properties>
+</file>
+
+<file path=customXml/item2.xml><?xml version="1.0" encoding="utf-8"?>
 <?mso-contentType ?>
 <FormTemplates xmlns="http://schemas.microsoft.com/sharepoint/v3/contenttype/forms">
   <Display>DocumentLibraryForm</Display>
   <Edit>DocumentLibraryForm</Edit>
   <New>DocumentLibraryForm</New>
 </FormTemplates>
-</file>
-
-<file path=customXml/item2.xml><?xml version="1.0" encoding="utf-8"?>
-<p:properties xmlns:p="http://schemas.microsoft.com/office/2006/metadata/properties" xmlns:xsi="http://www.w3.org/2001/XMLSchema-instance" xmlns:pc="http://schemas.microsoft.com/office/infopath/2007/PartnerControls">
-  <documentManagement>
-    <Status xmlns="71af3243-3dd4-4a8d-8c0d-dd76da1f02a5">Not started</Status>
-    <MediaServiceKeyPoints xmlns="71af3243-3dd4-4a8d-8c0d-dd76da1f02a5" xsi:nil="true"/>
-  </documentManagement>
-</p:properties>
 </file>
 
 <file path=customXml/item3.xml><?xml version="1.0" encoding="utf-8"?>
@@ -8793,19 +8668,19 @@
 </file>
 
 <file path=customXml/itemProps1.xml><?xml version="1.0" encoding="utf-8"?>
-<ds:datastoreItem xmlns:ds="http://schemas.openxmlformats.org/officeDocument/2006/customXml" ds:itemID="{EA04023A-A2A1-445E-8B7C-04FB2DBA5906}">
+<ds:datastoreItem xmlns:ds="http://schemas.openxmlformats.org/officeDocument/2006/customXml" ds:itemID="{D072AD07-53A3-41FC-A530-2744C14395A4}">
   <ds:schemaRefs>
-    <ds:schemaRef ds:uri="http://schemas.microsoft.com/sharepoint/v3/contenttype/forms"/>
+    <ds:schemaRef ds:uri="http://schemas.microsoft.com/office/2006/metadata/properties"/>
+    <ds:schemaRef ds:uri="http://schemas.microsoft.com/office/infopath/2007/PartnerControls"/>
+    <ds:schemaRef ds:uri="71af3243-3dd4-4a8d-8c0d-dd76da1f02a5"/>
   </ds:schemaRefs>
 </ds:datastoreItem>
 </file>
 
 <file path=customXml/itemProps2.xml><?xml version="1.0" encoding="utf-8"?>
-<ds:datastoreItem xmlns:ds="http://schemas.openxmlformats.org/officeDocument/2006/customXml" ds:itemID="{D072AD07-53A3-41FC-A530-2744C14395A4}">
+<ds:datastoreItem xmlns:ds="http://schemas.openxmlformats.org/officeDocument/2006/customXml" ds:itemID="{EA04023A-A2A1-445E-8B7C-04FB2DBA5906}">
   <ds:schemaRefs>
-    <ds:schemaRef ds:uri="http://schemas.microsoft.com/office/2006/metadata/properties"/>
-    <ds:schemaRef ds:uri="http://schemas.microsoft.com/office/infopath/2007/PartnerControls"/>
-    <ds:schemaRef ds:uri="71af3243-3dd4-4a8d-8c0d-dd76da1f02a5"/>
+    <ds:schemaRef ds:uri="http://schemas.microsoft.com/sharepoint/v3/contenttype/forms"/>
   </ds:schemaRefs>
 </ds:datastoreItem>
 </file>
@@ -8830,7 +8705,7 @@
 </file>
 
 <file path=customXml/itemProps4.xml><?xml version="1.0" encoding="utf-8"?>
-<ds:datastoreItem xmlns:ds="http://schemas.openxmlformats.org/officeDocument/2006/customXml" ds:itemID="{3D2D7C00-9DC4-4C6F-BCA9-6D808693EFCD}">
+<ds:datastoreItem xmlns:ds="http://schemas.openxmlformats.org/officeDocument/2006/customXml" ds:itemID="{1BDCF79D-DA19-477D-89A4-F88F01F40AD5}">
   <ds:schemaRefs>
     <ds:schemaRef ds:uri="http://schemas.openxmlformats.org/officeDocument/2006/bibliography"/>
   </ds:schemaRefs>

</xml_diff>